<commit_message>
update diagrams add new files
</commit_message>
<xml_diff>
--- a/Soutenance/Soutenance Efrei B3 DevData.docx
+++ b/Soutenance/Soutenance Efrei B3 DevData.docx
@@ -368,16 +368,6 @@
     </w:p>
     <w:p>
       <w:pPr>
-        <w:jc w:val="center"/>
-        <w:rPr>
-          <w:rFonts w:ascii="Montserrat" w:hAnsi="Montserrat"/>
-          <w:sz w:val="21"/>
-          <w:szCs w:val="21"/>
-        </w:rPr>
-      </w:pPr>
-    </w:p>
-    <w:p>
-      <w:pPr>
         <w:rPr>
           <w:rFonts w:ascii="Montserrat" w:hAnsi="Montserrat"/>
           <w:sz w:val="21"/>
@@ -450,25 +440,25 @@
           <w:sz w:val="21"/>
           <w:szCs w:val="21"/>
         </w:rPr>
+        <w:t>El Mehdi BOUMHICHA (Lead Développeur &amp; Tuteur)</w:t>
+      </w:r>
+    </w:p>
+    <w:p>
+      <w:pPr>
+        <w:jc w:val="center"/>
+        <w:rPr>
+          <w:rFonts w:ascii="Montserrat" w:hAnsi="Montserrat"/>
+          <w:sz w:val="21"/>
+          <w:szCs w:val="21"/>
+        </w:rPr>
+      </w:pPr>
+      <w:r>
+        <w:rPr>
+          <w:rFonts w:ascii="Montserrat" w:hAnsi="Montserrat"/>
+          <w:sz w:val="21"/>
+          <w:szCs w:val="21"/>
+        </w:rPr>
         <w:lastRenderedPageBreak/>
-        <w:t>El Mehdi BOUMHICHA (Lead Développeur &amp; Tuteur)</w:t>
-      </w:r>
-    </w:p>
-    <w:p>
-      <w:pPr>
-        <w:jc w:val="center"/>
-        <w:rPr>
-          <w:rFonts w:ascii="Montserrat" w:hAnsi="Montserrat"/>
-          <w:sz w:val="21"/>
-          <w:szCs w:val="21"/>
-        </w:rPr>
-      </w:pPr>
-      <w:r>
-        <w:rPr>
-          <w:rFonts w:ascii="Montserrat" w:hAnsi="Montserrat"/>
-          <w:sz w:val="21"/>
-          <w:szCs w:val="21"/>
-        </w:rPr>
         <w:t>Dédicace</w:t>
       </w:r>
     </w:p>
@@ -548,39 +538,7 @@
           <w:sz w:val="21"/>
           <w:szCs w:val="21"/>
         </w:rPr>
-        <w:t xml:space="preserve">ême si nous nous disputions souvent quand nous étions plus jeunes, tu as toujours été là pour me soutenir et m'encourager. Même quand c'était </w:t>
-      </w:r>
-      <w:r>
-        <w:rPr>
-          <w:rFonts w:ascii="Montserrat" w:hAnsi="Montserrat"/>
-          <w:sz w:val="21"/>
-          <w:szCs w:val="21"/>
-        </w:rPr>
-        <w:t>ma</w:t>
-      </w:r>
-      <w:r>
-        <w:rPr>
-          <w:rFonts w:ascii="Montserrat" w:hAnsi="Montserrat"/>
-          <w:sz w:val="21"/>
-          <w:szCs w:val="21"/>
-        </w:rPr>
-        <w:t xml:space="preserve"> faute, tu as toujours pris soin de moi et m'as donné raison. Avec le temps, j'ai appris à me calmer et à apprécier ta présence encore plus. Merci d'avoir été une sœur aimante, attentionnée et dévouée, toujours là pour moi. Je </w:t>
-      </w:r>
-      <w:r>
-        <w:rPr>
-          <w:rFonts w:ascii="Montserrat" w:hAnsi="Montserrat"/>
-          <w:sz w:val="21"/>
-          <w:szCs w:val="21"/>
-        </w:rPr>
-        <w:t xml:space="preserve">ne te l’ai jamais dit, je </w:t>
-      </w:r>
-      <w:r>
-        <w:rPr>
-          <w:rFonts w:ascii="Montserrat" w:hAnsi="Montserrat"/>
-          <w:sz w:val="21"/>
-          <w:szCs w:val="21"/>
-        </w:rPr>
-        <w:t>suis fier de t'avoir comme sœur</w:t>
+        <w:t>ême si nous nous disputions souvent quand nous étions plus jeunes, tu as toujours été là pour me soutenir et m'encourager. Même quand c'était ma faute, tu as toujours pris soin de moi et m'as donné raison. Avec le temps, j'ai appris à me calmer et à apprécier ta présence encore plus. Merci d'avoir été une sœur aimante, attentionnée et dévouée, toujours là pour moi. Je ne te l’ai jamais dit, je suis fier de t'avoir comme sœur</w:t>
       </w:r>
     </w:p>
     <w:p>
@@ -907,6 +865,16 @@
           <w:szCs w:val="21"/>
         </w:rPr>
       </w:pPr>
+    </w:p>
+    <w:p>
+      <w:pPr>
+        <w:jc w:val="center"/>
+        <w:rPr>
+          <w:rFonts w:ascii="Montserrat" w:hAnsi="Montserrat"/>
+          <w:sz w:val="21"/>
+          <w:szCs w:val="21"/>
+        </w:rPr>
+      </w:pPr>
       <w:r>
         <w:rPr>
           <w:rFonts w:ascii="Montserrat" w:hAnsi="Montserrat"/>
@@ -1112,55 +1080,7 @@
           <w:sz w:val="21"/>
           <w:szCs w:val="21"/>
         </w:rPr>
-        <w:t xml:space="preserve">Je voulais exprimer ma reconnaissance </w:t>
-      </w:r>
-      <w:r>
-        <w:rPr>
-          <w:rFonts w:ascii="Montserrat" w:hAnsi="Montserrat"/>
-          <w:sz w:val="21"/>
-          <w:szCs w:val="21"/>
-        </w:rPr>
-        <w:t xml:space="preserve">à mon directeur général Philippe DU PAYRAT </w:t>
-      </w:r>
-      <w:r>
-        <w:rPr>
-          <w:rFonts w:ascii="Montserrat" w:hAnsi="Montserrat"/>
-          <w:sz w:val="21"/>
-          <w:szCs w:val="21"/>
-        </w:rPr>
-        <w:t xml:space="preserve">pour la chance que vous m'avez offerte. Après avoir </w:t>
-      </w:r>
-      <w:r>
-        <w:rPr>
-          <w:rFonts w:ascii="Montserrat" w:hAnsi="Montserrat"/>
-          <w:sz w:val="21"/>
-          <w:szCs w:val="21"/>
-        </w:rPr>
-        <w:t>déposé</w:t>
-      </w:r>
-      <w:r>
-        <w:rPr>
-          <w:rFonts w:ascii="Montserrat" w:hAnsi="Montserrat"/>
-          <w:sz w:val="21"/>
-          <w:szCs w:val="21"/>
-        </w:rPr>
-        <w:t xml:space="preserve"> 90 candidatures pour ce poste, vous avez cru en moi et avez décidé de me donner cette opportunité incroyable.</w:t>
-      </w:r>
-      <w:r>
-        <w:rPr>
-          <w:rFonts w:ascii="Montserrat" w:hAnsi="Montserrat"/>
-          <w:sz w:val="21"/>
-          <w:szCs w:val="21"/>
-        </w:rPr>
-        <w:t xml:space="preserve"> </w:t>
-      </w:r>
-      <w:r>
-        <w:rPr>
-          <w:rFonts w:ascii="Montserrat" w:hAnsi="Montserrat"/>
-          <w:sz w:val="21"/>
-          <w:szCs w:val="21"/>
-        </w:rPr>
-        <w:t>Votre soutien et vos encouragements ont été essentiels pour me permettre de réussir dans mon travail et d'atteindre mes objectifs.</w:t>
+        <w:t>Je voulais exprimer ma reconnaissance à mon directeur général Philippe DU PAYRAT pour la chance que vous m'avez offerte. Après avoir déposé 90 candidatures pour ce poste, vous avez cru en moi et avez décidé de me donner cette opportunité incroyable. Votre soutien et vos encouragements ont été essentiels pour me permettre de réussir dans mon travail et d'atteindre mes objectifs.</w:t>
       </w:r>
     </w:p>
     <w:p>
@@ -1186,87 +1106,7 @@
           <w:sz w:val="21"/>
           <w:szCs w:val="21"/>
         </w:rPr>
-        <w:t>ous êtes toujours à l'écoute de l'équipe et veillez constamment à ce que nous ayons tout ce dont nous avons besoin pour être efficaces. Votre dévouement envers notre entreprise et envers chacun de nous est exemplaire et inspirant.</w:t>
-      </w:r>
-      <w:r>
-        <w:rPr>
-          <w:rFonts w:ascii="Montserrat" w:hAnsi="Montserrat"/>
-          <w:sz w:val="21"/>
-          <w:szCs w:val="21"/>
-        </w:rPr>
-        <w:t xml:space="preserve"> J</w:t>
-      </w:r>
-      <w:r>
-        <w:rPr>
-          <w:rFonts w:ascii="Montserrat" w:hAnsi="Montserrat"/>
-          <w:sz w:val="21"/>
-          <w:szCs w:val="21"/>
-        </w:rPr>
-        <w:t>e suis honoré de travailler sous votre directio</w:t>
-      </w:r>
-      <w:r>
-        <w:rPr>
-          <w:rFonts w:ascii="Montserrat" w:hAnsi="Montserrat"/>
-          <w:sz w:val="21"/>
-          <w:szCs w:val="21"/>
-        </w:rPr>
-        <w:t>n</w:t>
-      </w:r>
-      <w:r>
-        <w:rPr>
-          <w:rFonts w:ascii="Montserrat" w:hAnsi="Montserrat"/>
-          <w:sz w:val="21"/>
-          <w:szCs w:val="21"/>
-        </w:rPr>
-        <w:t xml:space="preserve">. Je continuerai à travailler dur pour atteindre nos objectifs communs et aider à faire de notre </w:t>
-      </w:r>
-      <w:r>
-        <w:rPr>
-          <w:rFonts w:ascii="Montserrat" w:hAnsi="Montserrat"/>
-          <w:sz w:val="21"/>
-          <w:szCs w:val="21"/>
-        </w:rPr>
-        <w:t>association</w:t>
-      </w:r>
-      <w:r>
-        <w:rPr>
-          <w:rFonts w:ascii="Montserrat" w:hAnsi="Montserrat"/>
-          <w:sz w:val="21"/>
-          <w:szCs w:val="21"/>
-        </w:rPr>
-        <w:t xml:space="preserve"> un succès.</w:t>
-      </w:r>
-      <w:r>
-        <w:rPr>
-          <w:rFonts w:ascii="Montserrat" w:hAnsi="Montserrat"/>
-          <w:sz w:val="21"/>
-          <w:szCs w:val="21"/>
-        </w:rPr>
-        <w:t xml:space="preserve"> </w:t>
-      </w:r>
-      <w:r>
-        <w:rPr>
-          <w:rFonts w:ascii="Montserrat" w:hAnsi="Montserrat"/>
-          <w:sz w:val="21"/>
-          <w:szCs w:val="21"/>
-        </w:rPr>
-        <w:t xml:space="preserve">Votre leadership est un modèle à suivre et je suis fier(e) de faire partie de cette </w:t>
-      </w:r>
-      <w:r>
-        <w:rPr>
-          <w:rFonts w:ascii="Montserrat" w:hAnsi="Montserrat"/>
-          <w:sz w:val="21"/>
-          <w:szCs w:val="21"/>
-        </w:rPr>
-        <w:t>association</w:t>
-      </w:r>
-      <w:r>
-        <w:rPr>
-          <w:rFonts w:ascii="Montserrat" w:hAnsi="Montserrat"/>
-          <w:sz w:val="21"/>
-          <w:szCs w:val="21"/>
-        </w:rPr>
-        <w:t xml:space="preserve"> sous votre direction.</w:t>
+        <w:t>ous êtes toujours à l'écoute de l'équipe et veillez constamment à ce que nous ayons tout ce dont nous avons besoin pour être efficaces. Votre dévouement envers notre entreprise et envers chacun de nous est exemplaire et inspirant. Je suis honoré de travailler sous votre direction. Je continuerai à travailler dur pour atteindre nos objectifs communs et aider à faire de notre association un succès. Votre leadership est un modèle à suivre et je suis fier(e) de faire partie de cette association sous votre direction.</w:t>
       </w:r>
     </w:p>
     <w:p>
@@ -1294,31 +1134,7 @@
           <w:sz w:val="21"/>
           <w:szCs w:val="21"/>
         </w:rPr>
-        <w:t xml:space="preserve">Je voulais </w:t>
-      </w:r>
-      <w:r>
-        <w:rPr>
-          <w:rFonts w:ascii="Montserrat" w:hAnsi="Montserrat"/>
-          <w:sz w:val="21"/>
-          <w:szCs w:val="21"/>
-        </w:rPr>
-        <w:t>laisser mes derniers mots à cette équipe superbe.</w:t>
-      </w:r>
-      <w:r>
-        <w:rPr>
-          <w:rFonts w:ascii="Montserrat" w:hAnsi="Montserrat"/>
-          <w:sz w:val="21"/>
-          <w:szCs w:val="21"/>
-        </w:rPr>
-        <w:t xml:space="preserve"> Depuis mon arrivée au sein de l'équipe, j'ai été accueilli avec gentillesse et bienveillance</w:t>
-      </w:r>
-      <w:r>
-        <w:rPr>
-          <w:rFonts w:ascii="Montserrat" w:hAnsi="Montserrat"/>
-          <w:sz w:val="21"/>
-          <w:szCs w:val="21"/>
-        </w:rPr>
-        <w:t>. Moi qui débarque pour la 1</w:t>
+        <w:t>Je voulais laisser mes derniers mots à cette équipe superbe. Depuis mon arrivée au sein de l'équipe, j'ai été accueilli avec gentillesse et bienveillance. Moi qui débarque pour la 1</w:t>
       </w:r>
       <w:r>
         <w:rPr>
@@ -1335,31 +1151,7 @@
           <w:sz w:val="21"/>
           <w:szCs w:val="21"/>
         </w:rPr>
-        <w:t xml:space="preserve">fois dans ce milieu. </w:t>
-      </w:r>
-      <w:r>
-        <w:rPr>
-          <w:rFonts w:ascii="Montserrat" w:hAnsi="Montserrat"/>
-          <w:sz w:val="21"/>
-          <w:szCs w:val="21"/>
-        </w:rPr>
-        <w:t xml:space="preserve">Je me sens vraiment chanceux de travailler avec une équipe aussi formidable. Chacun d'entre vous apporte une contribution unique et précieuse à notre </w:t>
-      </w:r>
-      <w:r>
-        <w:rPr>
-          <w:rFonts w:ascii="Montserrat" w:hAnsi="Montserrat"/>
-          <w:sz w:val="21"/>
-          <w:szCs w:val="21"/>
-        </w:rPr>
-        <w:t>association</w:t>
-      </w:r>
-      <w:r>
-        <w:rPr>
-          <w:rFonts w:ascii="Montserrat" w:hAnsi="Montserrat"/>
-          <w:sz w:val="21"/>
-          <w:szCs w:val="21"/>
-        </w:rPr>
-        <w:t>, et je suis fier de voir notre équipe grandir chaque jour. Les nouveaux membres de l'équipe ont apporté une dose supplémentaire de joie et de rigolade à notre quotidien, et j'ai hâte de voir ce que nous allons accomplir ensemble à l'avenir.</w:t>
+        <w:t>fois dans ce milieu. Je me sens vraiment chanceux de travailler avec une équipe aussi formidable. Chacun d'entre vous apporte une contribution unique et précieuse à notre association, et je suis fier de voir notre équipe grandir chaque jour. Les nouveaux membres de l'équipe ont apporté une dose supplémentaire de joie et de rigolade à notre quotidien, et j'ai hâte de voir ce que nous allons accomplir ensemble à l'avenir.</w:t>
       </w:r>
     </w:p>
     <w:p>
@@ -1389,39 +1181,7 @@
           <w:sz w:val="21"/>
           <w:szCs w:val="21"/>
         </w:rPr>
-        <w:t>J</w:t>
-      </w:r>
-      <w:r>
-        <w:rPr>
-          <w:rFonts w:ascii="Montserrat" w:hAnsi="Montserrat"/>
-          <w:sz w:val="21"/>
-          <w:szCs w:val="21"/>
-        </w:rPr>
-        <w:t>’ai</w:t>
-      </w:r>
-      <w:r>
-        <w:rPr>
-          <w:rFonts w:ascii="Montserrat" w:hAnsi="Montserrat"/>
-          <w:sz w:val="21"/>
-          <w:szCs w:val="21"/>
-        </w:rPr>
-        <w:t xml:space="preserve"> </w:t>
-      </w:r>
-      <w:r>
-        <w:rPr>
-          <w:rFonts w:ascii="Montserrat" w:hAnsi="Montserrat"/>
-          <w:sz w:val="21"/>
-          <w:szCs w:val="21"/>
-        </w:rPr>
-        <w:t>adoré</w:t>
-      </w:r>
-      <w:r>
-        <w:rPr>
-          <w:rFonts w:ascii="Montserrat" w:hAnsi="Montserrat"/>
-          <w:sz w:val="21"/>
-          <w:szCs w:val="21"/>
-        </w:rPr>
-        <w:t xml:space="preserve"> travailler avec chacun d'entre vous et je suis reconnaissant pour les liens solides que nous avons créés. Je sais que nous allons continuer à accomplir de grandes choses ensemble et à nous amuser tout en le faisant.</w:t>
+        <w:t>J’ai adoré travailler avec chacun d'entre vous et je suis reconnaissant pour les liens solides que nous avons créés. Je sais que nous allons continuer à accomplir de grandes choses ensemble et à nous amuser tout en le faisant.</w:t>
       </w:r>
     </w:p>
     <w:p>
@@ -1455,6 +1215,8 @@
     </w:p>
     <w:p>
       <w:pPr>
+        <w:ind w:firstLine="708"/>
+        <w:jc w:val="both"/>
         <w:rPr>
           <w:rFonts w:ascii="Montserrat" w:hAnsi="Montserrat"/>
           <w:sz w:val="21"/>
@@ -1472,57 +1234,353 @@
     </w:p>
     <w:p>
       <w:pPr>
-        <w:rPr>
-          <w:rFonts w:ascii="Montserrat" w:hAnsi="Montserrat"/>
-          <w:sz w:val="21"/>
-          <w:szCs w:val="21"/>
-        </w:rPr>
-      </w:pPr>
-      <w:r>
-        <w:rPr>
-          <w:rFonts w:ascii="Montserrat" w:hAnsi="Montserrat"/>
-          <w:sz w:val="21"/>
-          <w:szCs w:val="21"/>
-        </w:rPr>
-        <w:t>Après le bac, j'étais un peu perdu et je ne savais pas quoi faire de ma vie. J'ai donc pris un peu de temps pour me retrouver et j'ai finalement décidé de m'orienter vers l'informatique. J'ai suivi une formation en BTS informatique et j'ai même créé une petite start-up avec des amis. Malheureusement, cette entreprise n'a pas marché comme nous l'avions espéré.</w:t>
-      </w:r>
-    </w:p>
-    <w:p>
-      <w:pPr>
-        <w:rPr>
-          <w:rFonts w:ascii="Montserrat" w:hAnsi="Montserrat"/>
-          <w:sz w:val="21"/>
-          <w:szCs w:val="21"/>
-        </w:rPr>
-      </w:pPr>
-      <w:r>
-        <w:rPr>
-          <w:rFonts w:ascii="Montserrat" w:hAnsi="Montserrat"/>
-          <w:sz w:val="21"/>
-          <w:szCs w:val="21"/>
-        </w:rPr>
-        <w:t>J'ai ensuite travaillé dans la vente pendant six ans, mais ce n'était pas ce que je voulais faire toute ma vie. J'ai alors décidé de faire un tour de l'Asie pour me ressourcer. Pendant ce voyage, j'ai pris conscience que j'aimais toujours autant étudier et apprendre.</w:t>
-      </w:r>
-    </w:p>
-    <w:p>
-      <w:pPr>
-        <w:rPr>
-          <w:rFonts w:ascii="Montserrat" w:hAnsi="Montserrat"/>
-          <w:sz w:val="21"/>
-          <w:szCs w:val="21"/>
-        </w:rPr>
-      </w:pPr>
-      <w:r>
-        <w:rPr>
-          <w:rFonts w:ascii="Montserrat" w:hAnsi="Montserrat"/>
-          <w:sz w:val="21"/>
-          <w:szCs w:val="21"/>
-        </w:rPr>
-        <w:t>De retour en France, j'ai décidé de reprendre mes études. J'ai intégré la piscine de l'école 42, puis j'ai suivi une formation chez Simplon. J'ai ensuite intégré Konexio, où j'ai obtenu un nouveau diplôme de niveau bac + 2. Et aujourd'hui, je suis en train de suivre une formation en bac+3 chez l'Efrei.</w:t>
-      </w:r>
-    </w:p>
-    <w:p>
-      <w:pPr>
+        <w:jc w:val="both"/>
+        <w:rPr>
+          <w:rFonts w:ascii="Montserrat" w:hAnsi="Montserrat"/>
+          <w:sz w:val="21"/>
+          <w:szCs w:val="21"/>
+        </w:rPr>
+      </w:pPr>
+      <w:r>
+        <w:rPr>
+          <w:rFonts w:ascii="Montserrat" w:hAnsi="Montserrat"/>
+          <w:sz w:val="21"/>
+          <w:szCs w:val="21"/>
+        </w:rPr>
+        <w:t>Après le bac,</w:t>
+      </w:r>
+      <w:r>
+        <w:rPr>
+          <w:rFonts w:ascii="Montserrat" w:hAnsi="Montserrat"/>
+          <w:sz w:val="21"/>
+          <w:szCs w:val="21"/>
+        </w:rPr>
+        <w:t xml:space="preserve"> j</w:t>
+      </w:r>
+      <w:r>
+        <w:rPr>
+          <w:rFonts w:ascii="Montserrat" w:hAnsi="Montserrat"/>
+          <w:sz w:val="21"/>
+          <w:szCs w:val="21"/>
+        </w:rPr>
+        <w:t xml:space="preserve">'ai pris un peu de temps pour me retrouver et j'ai finalement décidé de m'orienter vers l'informatique. J'ai </w:t>
+      </w:r>
+      <w:r>
+        <w:rPr>
+          <w:rFonts w:ascii="Montserrat" w:hAnsi="Montserrat"/>
+          <w:sz w:val="21"/>
+          <w:szCs w:val="21"/>
+        </w:rPr>
+        <w:t>validé mon</w:t>
+      </w:r>
+      <w:r>
+        <w:rPr>
+          <w:rFonts w:ascii="Montserrat" w:hAnsi="Montserrat"/>
+          <w:sz w:val="21"/>
+          <w:szCs w:val="21"/>
+        </w:rPr>
+        <w:t xml:space="preserve"> BTS informatique</w:t>
+      </w:r>
+      <w:r>
+        <w:rPr>
+          <w:rFonts w:ascii="Montserrat" w:hAnsi="Montserrat"/>
+          <w:sz w:val="21"/>
+          <w:szCs w:val="21"/>
+        </w:rPr>
+        <w:t xml:space="preserve"> en option développeur</w:t>
+      </w:r>
+      <w:r>
+        <w:rPr>
+          <w:rFonts w:ascii="Montserrat" w:hAnsi="Montserrat"/>
+          <w:sz w:val="21"/>
+          <w:szCs w:val="21"/>
+        </w:rPr>
+        <w:t xml:space="preserve"> et j'ai même créé une petite start-up avec des amis. Malheureusement, cette entreprise n'a pas marché comme nous l'avions espéré.</w:t>
+      </w:r>
+    </w:p>
+    <w:p>
+      <w:pPr>
+        <w:jc w:val="both"/>
+        <w:rPr>
+          <w:rFonts w:ascii="Montserrat" w:hAnsi="Montserrat"/>
+          <w:sz w:val="21"/>
+          <w:szCs w:val="21"/>
+        </w:rPr>
+      </w:pPr>
+      <w:r>
+        <w:rPr>
+          <w:rFonts w:ascii="Montserrat" w:hAnsi="Montserrat"/>
+          <w:sz w:val="21"/>
+          <w:szCs w:val="21"/>
+        </w:rPr>
+        <w:t xml:space="preserve">J'ai ensuite travaillé dans la vente pendant six ans, </w:t>
+      </w:r>
+      <w:r>
+        <w:rPr>
+          <w:rFonts w:ascii="Montserrat" w:hAnsi="Montserrat"/>
+          <w:sz w:val="21"/>
+          <w:szCs w:val="21"/>
+        </w:rPr>
+        <w:t xml:space="preserve">cependant je me suis rendu compte que ce n’est pas un métier que </w:t>
+      </w:r>
+      <w:r>
+        <w:rPr>
+          <w:rFonts w:ascii="Montserrat" w:hAnsi="Montserrat"/>
+          <w:sz w:val="21"/>
+          <w:szCs w:val="21"/>
+        </w:rPr>
+        <w:t>je voulais faire. J'ai alors décidé de faire un tour de l'Asie pour me ressourcer. Pendant ce voyage, j'ai pris conscience que j'aimais toujours autant apprendre</w:t>
+      </w:r>
+      <w:r>
+        <w:rPr>
+          <w:rFonts w:ascii="Montserrat" w:hAnsi="Montserrat"/>
+          <w:sz w:val="21"/>
+          <w:szCs w:val="21"/>
+        </w:rPr>
+        <w:t xml:space="preserve"> et découvrir de nouvelles choses</w:t>
+      </w:r>
+      <w:r>
+        <w:rPr>
+          <w:rFonts w:ascii="Montserrat" w:hAnsi="Montserrat"/>
+          <w:sz w:val="21"/>
+          <w:szCs w:val="21"/>
+        </w:rPr>
+        <w:t>.</w:t>
+      </w:r>
+    </w:p>
+    <w:p>
+      <w:pPr>
+        <w:jc w:val="both"/>
+        <w:rPr>
+          <w:rFonts w:ascii="Montserrat" w:hAnsi="Montserrat"/>
+          <w:sz w:val="21"/>
+          <w:szCs w:val="21"/>
+        </w:rPr>
+      </w:pPr>
+      <w:r>
+        <w:rPr>
+          <w:rFonts w:ascii="Montserrat" w:hAnsi="Montserrat"/>
+          <w:sz w:val="21"/>
+          <w:szCs w:val="21"/>
+        </w:rPr>
+        <w:t>Le métier de développeur est en constante évolution et offre une opportunité continue de découvrir de nouvelles choses passionnantes. C’est un métier exigeant, mais gratifiant. Il nécessite une bonne compréhension des technologies actuelles et une capacité à apprendre rapidement de nouvelles compétences.</w:t>
+      </w:r>
+    </w:p>
+    <w:p>
+      <w:pPr>
+        <w:jc w:val="both"/>
+        <w:rPr>
+          <w:rFonts w:ascii="Montserrat" w:hAnsi="Montserrat"/>
+          <w:sz w:val="21"/>
+          <w:szCs w:val="21"/>
+        </w:rPr>
+      </w:pPr>
+      <w:r>
+        <w:rPr>
+          <w:rFonts w:ascii="Montserrat" w:hAnsi="Montserrat"/>
+          <w:sz w:val="21"/>
+          <w:szCs w:val="21"/>
+        </w:rPr>
+        <w:t>J’ai toujours été fasciné par le digital art, la créativité et l'innovation qui se dégage de ce domaine. Cependant, je n'ai jamais voulu me limiter à un seul domaine</w:t>
+      </w:r>
+      <w:r>
+        <w:rPr>
+          <w:rFonts w:ascii="Montserrat" w:hAnsi="Montserrat"/>
+          <w:sz w:val="21"/>
+          <w:szCs w:val="21"/>
+        </w:rPr>
+        <w:t>.</w:t>
+      </w:r>
+    </w:p>
+    <w:p>
+      <w:pPr>
+        <w:jc w:val="both"/>
+        <w:rPr>
+          <w:rFonts w:ascii="Montserrat" w:hAnsi="Montserrat"/>
+          <w:sz w:val="21"/>
+          <w:szCs w:val="21"/>
+        </w:rPr>
+      </w:pPr>
+      <w:r>
+        <w:rPr>
+          <w:rFonts w:ascii="Montserrat" w:hAnsi="Montserrat"/>
+          <w:sz w:val="21"/>
+          <w:szCs w:val="21"/>
+        </w:rPr>
+        <w:t>En effet, un développeur web combine l'ensemble des deux mondes, en utilisant les compétences de programmation pour créer des œuvres numériques et des applications qui peuvent avoir un impact significatif sur la vie des gens.</w:t>
+      </w:r>
+    </w:p>
+    <w:p>
+      <w:pPr>
+        <w:jc w:val="both"/>
+        <w:rPr>
+          <w:rFonts w:ascii="Montserrat" w:hAnsi="Montserrat"/>
+          <w:sz w:val="21"/>
+          <w:szCs w:val="21"/>
+        </w:rPr>
+      </w:pPr>
+      <w:r>
+        <w:rPr>
+          <w:rFonts w:ascii="Montserrat" w:hAnsi="Montserrat"/>
+          <w:sz w:val="21"/>
+          <w:szCs w:val="21"/>
+        </w:rPr>
+        <w:t xml:space="preserve">C’est pourquoi à mon </w:t>
+      </w:r>
+      <w:r>
+        <w:rPr>
+          <w:rFonts w:ascii="Montserrat" w:hAnsi="Montserrat"/>
+          <w:sz w:val="21"/>
+          <w:szCs w:val="21"/>
+        </w:rPr>
+        <w:t xml:space="preserve">retour en France, j'ai décidé de reprendre mes études. J'ai intégré la piscine de l'école 42, puis j'ai suivi </w:t>
+      </w:r>
+      <w:r>
+        <w:rPr>
+          <w:rFonts w:ascii="Montserrat" w:hAnsi="Montserrat"/>
+          <w:sz w:val="21"/>
+          <w:szCs w:val="21"/>
+        </w:rPr>
+        <w:t xml:space="preserve">la formation Apple </w:t>
+      </w:r>
+      <w:proofErr w:type="spellStart"/>
+      <w:r>
+        <w:rPr>
+          <w:rFonts w:ascii="Montserrat" w:hAnsi="Montserrat"/>
+          <w:sz w:val="21"/>
+          <w:szCs w:val="21"/>
+        </w:rPr>
+        <w:t>Foundation</w:t>
+      </w:r>
+      <w:proofErr w:type="spellEnd"/>
+      <w:r>
+        <w:rPr>
+          <w:rFonts w:ascii="Montserrat" w:hAnsi="Montserrat"/>
+          <w:sz w:val="21"/>
+          <w:szCs w:val="21"/>
+        </w:rPr>
+        <w:t xml:space="preserve"> Program</w:t>
+      </w:r>
+      <w:r>
+        <w:rPr>
+          <w:rFonts w:ascii="Montserrat" w:hAnsi="Montserrat"/>
+          <w:sz w:val="21"/>
+          <w:szCs w:val="21"/>
+        </w:rPr>
+        <w:t xml:space="preserve"> chez Simplon. J'ai ensuite intégré Konexio, où j'ai obtenu </w:t>
+      </w:r>
+      <w:r>
+        <w:rPr>
+          <w:rFonts w:ascii="Montserrat" w:hAnsi="Montserrat"/>
+          <w:sz w:val="21"/>
+          <w:szCs w:val="21"/>
+        </w:rPr>
+        <w:t>à</w:t>
+      </w:r>
+      <w:r>
+        <w:rPr>
+          <w:rFonts w:ascii="Montserrat" w:hAnsi="Montserrat"/>
+          <w:sz w:val="21"/>
+          <w:szCs w:val="21"/>
+        </w:rPr>
+        <w:t xml:space="preserve"> nouveau</w:t>
+      </w:r>
+      <w:r>
+        <w:rPr>
+          <w:rFonts w:ascii="Montserrat" w:hAnsi="Montserrat"/>
+          <w:sz w:val="21"/>
+          <w:szCs w:val="21"/>
+        </w:rPr>
+        <w:t xml:space="preserve"> un</w:t>
+      </w:r>
+      <w:r>
+        <w:rPr>
+          <w:rFonts w:ascii="Montserrat" w:hAnsi="Montserrat"/>
+          <w:sz w:val="21"/>
+          <w:szCs w:val="21"/>
+        </w:rPr>
+        <w:t xml:space="preserve"> </w:t>
+      </w:r>
+      <w:r>
+        <w:rPr>
+          <w:rFonts w:ascii="Montserrat" w:hAnsi="Montserrat"/>
+          <w:sz w:val="21"/>
+          <w:szCs w:val="21"/>
+        </w:rPr>
+        <w:t>Titre RNCP niveau 5 Développeur Web/</w:t>
+      </w:r>
+      <w:proofErr w:type="spellStart"/>
+      <w:r>
+        <w:rPr>
+          <w:rFonts w:ascii="Montserrat" w:hAnsi="Montserrat"/>
+          <w:sz w:val="21"/>
+          <w:szCs w:val="21"/>
+        </w:rPr>
+        <w:t>Webmobile</w:t>
+      </w:r>
+      <w:proofErr w:type="spellEnd"/>
+      <w:r>
+        <w:rPr>
+          <w:rFonts w:ascii="Montserrat" w:hAnsi="Montserrat"/>
+          <w:sz w:val="21"/>
+          <w:szCs w:val="21"/>
+        </w:rPr>
+        <w:t xml:space="preserve">. Et aujourd'hui, je suis en </w:t>
+      </w:r>
+      <w:r>
+        <w:rPr>
+          <w:rFonts w:ascii="Montserrat" w:hAnsi="Montserrat"/>
+          <w:sz w:val="21"/>
+          <w:szCs w:val="21"/>
+        </w:rPr>
+        <w:t>alternance chez MaVoie.org</w:t>
+      </w:r>
+      <w:r>
+        <w:rPr>
+          <w:rFonts w:ascii="Montserrat" w:hAnsi="Montserrat"/>
+          <w:sz w:val="21"/>
+          <w:szCs w:val="21"/>
+        </w:rPr>
+        <w:t xml:space="preserve"> </w:t>
+      </w:r>
+      <w:r>
+        <w:rPr>
+          <w:rFonts w:ascii="Montserrat" w:hAnsi="Montserrat"/>
+          <w:sz w:val="21"/>
+          <w:szCs w:val="21"/>
+        </w:rPr>
+        <w:t xml:space="preserve">avec ma formation de </w:t>
+      </w:r>
+      <w:proofErr w:type="spellStart"/>
+      <w:r>
+        <w:rPr>
+          <w:rFonts w:ascii="Montserrat" w:hAnsi="Montserrat"/>
+          <w:sz w:val="21"/>
+          <w:szCs w:val="21"/>
+        </w:rPr>
+        <w:t>Bachelor</w:t>
+      </w:r>
+      <w:proofErr w:type="spellEnd"/>
+      <w:r>
+        <w:rPr>
+          <w:rFonts w:ascii="Montserrat" w:hAnsi="Montserrat"/>
+          <w:sz w:val="21"/>
+          <w:szCs w:val="21"/>
+        </w:rPr>
+        <w:t xml:space="preserve"> 3 Développement et Data</w:t>
+      </w:r>
+      <w:r>
+        <w:rPr>
+          <w:rFonts w:ascii="Montserrat" w:hAnsi="Montserrat"/>
+          <w:sz w:val="21"/>
+          <w:szCs w:val="21"/>
+        </w:rPr>
+        <w:t xml:space="preserve"> chez l'Efrei.</w:t>
+      </w:r>
+    </w:p>
+    <w:p>
+      <w:pPr>
+        <w:jc w:val="both"/>
         <w:rPr>
           <w:rFonts w:ascii="Montserrat" w:hAnsi="Montserrat"/>
           <w:sz w:val="21"/>
@@ -1537,76 +1595,6 @@
         </w:rPr>
         <w:t>Mon parcours a été semé d'embûches, mais j'ai toujours gardé ma motivation intacte. J'ai su rebondir après chaque échec et continuer d'avancer. Aujourd'hui, je suis fier de mon parcours et je suis convaincu que je vais continuer à avancer vers de nouveaux défis.</w:t>
       </w:r>
-    </w:p>
-    <w:p>
-      <w:pPr>
-        <w:jc w:val="center"/>
-        <w:rPr>
-          <w:rFonts w:ascii="Montserrat" w:hAnsi="Montserrat"/>
-          <w:sz w:val="21"/>
-          <w:szCs w:val="21"/>
-        </w:rPr>
-      </w:pPr>
-    </w:p>
-    <w:p>
-      <w:pPr>
-        <w:jc w:val="center"/>
-        <w:rPr>
-          <w:rFonts w:ascii="Montserrat" w:hAnsi="Montserrat"/>
-          <w:sz w:val="21"/>
-          <w:szCs w:val="21"/>
-        </w:rPr>
-      </w:pPr>
-    </w:p>
-    <w:p>
-      <w:pPr>
-        <w:jc w:val="center"/>
-        <w:rPr>
-          <w:rFonts w:ascii="Montserrat" w:hAnsi="Montserrat"/>
-          <w:sz w:val="21"/>
-          <w:szCs w:val="21"/>
-        </w:rPr>
-      </w:pPr>
-    </w:p>
-    <w:p>
-      <w:pPr>
-        <w:jc w:val="center"/>
-        <w:rPr>
-          <w:rFonts w:ascii="Montserrat" w:hAnsi="Montserrat"/>
-          <w:sz w:val="21"/>
-          <w:szCs w:val="21"/>
-        </w:rPr>
-      </w:pPr>
-    </w:p>
-    <w:p>
-      <w:pPr>
-        <w:jc w:val="center"/>
-        <w:rPr>
-          <w:rFonts w:ascii="Montserrat" w:hAnsi="Montserrat"/>
-          <w:sz w:val="21"/>
-          <w:szCs w:val="21"/>
-        </w:rPr>
-      </w:pPr>
-    </w:p>
-    <w:p>
-      <w:pPr>
-        <w:jc w:val="center"/>
-        <w:rPr>
-          <w:rFonts w:ascii="Montserrat" w:hAnsi="Montserrat"/>
-          <w:sz w:val="21"/>
-          <w:szCs w:val="21"/>
-        </w:rPr>
-      </w:pPr>
-    </w:p>
-    <w:p>
-      <w:pPr>
-        <w:jc w:val="center"/>
-        <w:rPr>
-          <w:rFonts w:ascii="Montserrat" w:hAnsi="Montserrat"/>
-          <w:sz w:val="21"/>
-          <w:szCs w:val="21"/>
-        </w:rPr>
-      </w:pPr>
     </w:p>
     <w:p>
       <w:pPr>
@@ -2078,7 +2066,23 @@
           <w:sz w:val="21"/>
           <w:szCs w:val="21"/>
         </w:rPr>
-        <w:t xml:space="preserve"> 3 Développement et Data chez l’Efrei qui a pour but de réaliser un module de préparation à l’entretien pour les jeunes. </w:t>
+        <w:t xml:space="preserve"> 3 Développement et Data chez l’Efrei qui a pour but de réaliser un module</w:t>
+      </w:r>
+      <w:r>
+        <w:rPr>
+          <w:rFonts w:ascii="Montserrat" w:hAnsi="Montserrat"/>
+          <w:sz w:val="21"/>
+          <w:szCs w:val="21"/>
+        </w:rPr>
+        <w:t xml:space="preserve"> (1entretien 1job)</w:t>
+      </w:r>
+      <w:r>
+        <w:rPr>
+          <w:rFonts w:ascii="Montserrat" w:hAnsi="Montserrat"/>
+          <w:sz w:val="21"/>
+          <w:szCs w:val="21"/>
+        </w:rPr>
+        <w:t xml:space="preserve"> de préparation à l’entretien pour les jeunes. </w:t>
       </w:r>
     </w:p>
     <w:p>
@@ -2097,7 +2101,23 @@
           <w:sz w:val="21"/>
           <w:szCs w:val="21"/>
         </w:rPr>
-        <w:t>Grâce à ce module, les jeunes puissent répondre aux questions sous la forme de plusieurs formulaires. Les questions posées sont des questions fréquentes qu’on pose lors d’un entretien. Les réponses sont ensuite enregistrées dans notre base de données non seulement pour les études de statistiques, mais la possibilité de donner aux jeunes un résumé détaillé. Les jeunes bénéficièrent aussi des conseils qu’on leur donne entre chaque question afin qu’ils puissent comprendre l’importance de cette question.</w:t>
+        <w:t>Grâce à ce module, les jeunes puissent répondre aux questions sous la forme de plusieurs formulaires. Les questions posées sont des questions fréquentes qu’on pose lors d’un entretien. Les réponses sont ensuite enregistrées dans notre base de données non seulement pour les études de statistiques, mais la possibilité de donner aux jeunes un résumé détaillé</w:t>
+      </w:r>
+      <w:r>
+        <w:rPr>
+          <w:rFonts w:ascii="Montserrat" w:hAnsi="Montserrat"/>
+          <w:sz w:val="21"/>
+          <w:szCs w:val="21"/>
+        </w:rPr>
+        <w:t xml:space="preserve"> à la fin du parcours</w:t>
+      </w:r>
+      <w:r>
+        <w:rPr>
+          <w:rFonts w:ascii="Montserrat" w:hAnsi="Montserrat"/>
+          <w:sz w:val="21"/>
+          <w:szCs w:val="21"/>
+        </w:rPr>
+        <w:t>. Les jeunes bénéficièrent aussi des conseils qu’on leur donne entre chaque question afin qu’ils puissent comprendre l’importance de cette question.</w:t>
       </w:r>
     </w:p>
     <w:p>
@@ -3873,13 +3893,6 @@
                 <w:szCs w:val="21"/>
               </w:rPr>
               <w:tab/>
-            </w:r>
-            <w:r>
-              <w:rPr>
-                <w:rFonts w:ascii="Montserrat" w:hAnsi="Montserrat"/>
-                <w:sz w:val="21"/>
-                <w:szCs w:val="21"/>
-              </w:rPr>
               <w:t>Directeur général</w:t>
             </w:r>
           </w:p>
@@ -4543,6 +4556,7 @@
       <w:r>
         <w:rPr>
           <w:rFonts w:ascii="Montserrat" w:hAnsi="Montserrat"/>
+          <w:noProof/>
           <w:sz w:val="21"/>
           <w:szCs w:val="21"/>
         </w:rPr>
@@ -4950,6 +4964,7 @@
       <w:r>
         <w:rPr>
           <w:rFonts w:ascii="Montserrat" w:hAnsi="Montserrat"/>
+          <w:noProof/>
           <w:sz w:val="21"/>
           <w:szCs w:val="21"/>
         </w:rPr>
@@ -5161,6 +5176,7 @@
       <w:r>
         <w:rPr>
           <w:rFonts w:ascii="Montserrat" w:hAnsi="Montserrat"/>
+          <w:noProof/>
           <w:sz w:val="21"/>
           <w:szCs w:val="21"/>
         </w:rPr>
@@ -7895,6 +7911,7 @@
   <w:style w:type="character" w:default="1" w:styleId="Policepardfaut">
     <w:name w:val="Default Paragraph Font"/>
     <w:uiPriority w:val="1"/>
+    <w:semiHidden/>
     <w:unhideWhenUsed/>
   </w:style>
   <w:style w:type="table" w:default="1" w:styleId="TableauNormal">
@@ -9385,6 +9402,71 @@
     <w:rPr>
       <w:b/>
       <w:bCs/>
+    </w:rPr>
+  </w:style>
+  <w:style w:type="paragraph" w:styleId="Titre">
+    <w:name w:val="Title"/>
+    <w:basedOn w:val="Normal"/>
+    <w:next w:val="Normal"/>
+    <w:link w:val="TitreCar"/>
+    <w:uiPriority w:val="10"/>
+    <w:qFormat/>
+    <w:rsid w:val="00E87F28"/>
+    <w:pPr>
+      <w:spacing w:after="0" w:line="240" w:lineRule="auto"/>
+      <w:contextualSpacing/>
+    </w:pPr>
+    <w:rPr>
+      <w:rFonts w:asciiTheme="majorHAnsi" w:eastAsiaTheme="majorEastAsia" w:hAnsiTheme="majorHAnsi" w:cstheme="majorBidi"/>
+      <w:spacing w:val="-10"/>
+      <w:kern w:val="28"/>
+      <w:sz w:val="56"/>
+      <w:szCs w:val="56"/>
+    </w:rPr>
+  </w:style>
+  <w:style w:type="character" w:customStyle="1" w:styleId="TitreCar">
+    <w:name w:val="Titre Car"/>
+    <w:basedOn w:val="Policepardfaut"/>
+    <w:link w:val="Titre"/>
+    <w:uiPriority w:val="10"/>
+    <w:rsid w:val="00E87F28"/>
+    <w:rPr>
+      <w:rFonts w:asciiTheme="majorHAnsi" w:eastAsiaTheme="majorEastAsia" w:hAnsiTheme="majorHAnsi" w:cstheme="majorBidi"/>
+      <w:spacing w:val="-10"/>
+      <w:kern w:val="28"/>
+      <w:sz w:val="56"/>
+      <w:szCs w:val="56"/>
+    </w:rPr>
+  </w:style>
+  <w:style w:type="paragraph" w:styleId="Sous-titre">
+    <w:name w:val="Subtitle"/>
+    <w:basedOn w:val="Normal"/>
+    <w:next w:val="Normal"/>
+    <w:link w:val="Sous-titreCar"/>
+    <w:uiPriority w:val="11"/>
+    <w:qFormat/>
+    <w:rsid w:val="00E87F28"/>
+    <w:pPr>
+      <w:numPr>
+        <w:ilvl w:val="1"/>
+      </w:numPr>
+    </w:pPr>
+    <w:rPr>
+      <w:rFonts w:eastAsiaTheme="minorEastAsia"/>
+      <w:color w:val="5A5A5A" w:themeColor="text1" w:themeTint="A5"/>
+      <w:spacing w:val="15"/>
+    </w:rPr>
+  </w:style>
+  <w:style w:type="character" w:customStyle="1" w:styleId="Sous-titreCar">
+    <w:name w:val="Sous-titre Car"/>
+    <w:basedOn w:val="Policepardfaut"/>
+    <w:link w:val="Sous-titre"/>
+    <w:uiPriority w:val="11"/>
+    <w:rsid w:val="00E87F28"/>
+    <w:rPr>
+      <w:rFonts w:eastAsiaTheme="minorEastAsia"/>
+      <w:color w:val="5A5A5A" w:themeColor="text1" w:themeTint="A5"/>
+      <w:spacing w:val="15"/>
     </w:rPr>
   </w:style>
 </w:styles>

</xml_diff>